<commit_message>
Running application using docker
</commit_message>
<xml_diff>
--- a/Docker/DOCKER.docx
+++ b/Docker/DOCKER.docx
@@ -651,6 +651,26 @@
           <w:lang w:val="en-US"/>
         </w:rPr>
         <w:lastRenderedPageBreak/>
+        <w:t>Some basic</w:t>
+      </w:r>
+      <w:r>
+        <w:rPr>
+          <w:rFonts w:ascii="Times New Roman" w:hAnsi="Times New Roman" w:cs="Times New Roman"/>
+          <w:sz w:val="24"/>
+          <w:szCs w:val="24"/>
+          <w:lang w:val="en-US"/>
+        </w:rPr>
+        <w:t xml:space="preserve"> </w:t>
+      </w:r>
+      <w:r>
+        <w:rPr>
+          <w:rFonts w:ascii="Times New Roman" w:hAnsi="Times New Roman" w:cs="Times New Roman"/>
+          <w:b/>
+          <w:bCs/>
+          <w:sz w:val="24"/>
+          <w:szCs w:val="24"/>
+          <w:lang w:val="en-US"/>
+        </w:rPr>
         <w:t>Commands:</w:t>
       </w:r>
     </w:p>
@@ -714,7 +734,29 @@
           <w:szCs w:val="24"/>
           <w:lang w:val="en-US"/>
         </w:rPr>
-        <w:t xml:space="preserve">docker pull &lt;image-name&gt; </w:t>
+        <w:t>docker pull &lt;image-name&gt;</w:t>
+      </w:r>
+      <w:r>
+        <w:rPr>
+          <w:rFonts w:ascii="Times New Roman" w:hAnsi="Times New Roman" w:cs="Times New Roman"/>
+          <w:b/>
+          <w:bCs/>
+          <w:sz w:val="24"/>
+          <w:szCs w:val="24"/>
+          <w:lang w:val="en-US"/>
+        </w:rPr>
+        <w:t>:&lt;version-number&gt;</w:t>
+      </w:r>
+      <w:r>
+        <w:rPr>
+          <w:rFonts w:ascii="Times New Roman" w:hAnsi="Times New Roman" w:cs="Times New Roman"/>
+          <w:b/>
+          <w:bCs/>
+          <w:sz w:val="24"/>
+          <w:szCs w:val="24"/>
+          <w:lang w:val="en-US"/>
+        </w:rPr>
+        <w:t xml:space="preserve"> </w:t>
       </w:r>
       <w:r>
         <w:rPr>
@@ -786,7 +828,29 @@
           <w:szCs w:val="24"/>
           <w:lang w:val="en-US"/>
         </w:rPr>
-        <w:t xml:space="preserve">docker stop &lt;container-name&gt; </w:t>
+        <w:t>docker stop &lt;container-name</w:t>
+      </w:r>
+      <w:r>
+        <w:rPr>
+          <w:rFonts w:ascii="Times New Roman" w:hAnsi="Times New Roman" w:cs="Times New Roman"/>
+          <w:b/>
+          <w:bCs/>
+          <w:sz w:val="24"/>
+          <w:szCs w:val="24"/>
+          <w:lang w:val="en-US"/>
+        </w:rPr>
+        <w:t>/id</w:t>
+      </w:r>
+      <w:r>
+        <w:rPr>
+          <w:rFonts w:ascii="Times New Roman" w:hAnsi="Times New Roman" w:cs="Times New Roman"/>
+          <w:b/>
+          <w:bCs/>
+          <w:sz w:val="24"/>
+          <w:szCs w:val="24"/>
+          <w:lang w:val="en-US"/>
+        </w:rPr>
+        <w:t xml:space="preserve">&gt; </w:t>
       </w:r>
       <w:r>
         <w:rPr>
@@ -833,15 +897,6 @@
         </w:rPr>
         <w:t>(gives the list of actual containers running)</w:t>
       </w:r>
-      <w:r>
-        <w:rPr>
-          <w:rFonts w:ascii="Times New Roman" w:hAnsi="Times New Roman" w:cs="Times New Roman"/>
-          <w:sz w:val="24"/>
-          <w:szCs w:val="24"/>
-          <w:lang w:val="en-US"/>
-        </w:rPr>
-        <w:t>s</w:t>
-      </w:r>
     </w:p>
     <w:p>
       <w:pPr>
@@ -876,11 +931,34 @@
           <w:szCs w:val="24"/>
           <w:lang w:val="en-US"/>
         </w:rPr>
-        <w:t>(to see the containers that were running previously)</w:t>
-      </w:r>
-    </w:p>
-    <w:p>
-      <w:pPr>
+        <w:t>(to see the containers that were running previously</w:t>
+      </w:r>
+      <w:r>
+        <w:rPr>
+          <w:rFonts w:ascii="Times New Roman" w:hAnsi="Times New Roman" w:cs="Times New Roman"/>
+          <w:sz w:val="24"/>
+          <w:szCs w:val="24"/>
+          <w:lang w:val="en-US"/>
+        </w:rPr>
+        <w:t xml:space="preserve"> and running at present</w:t>
+      </w:r>
+      <w:r>
+        <w:rPr>
+          <w:rFonts w:ascii="Times New Roman" w:hAnsi="Times New Roman" w:cs="Times New Roman"/>
+          <w:sz w:val="24"/>
+          <w:szCs w:val="24"/>
+          <w:lang w:val="en-US"/>
+        </w:rPr>
+        <w:t>)</w:t>
+      </w:r>
+    </w:p>
+    <w:p>
+      <w:pPr>
+        <w:pStyle w:val="ListParagraph"/>
+        <w:numPr>
+          <w:ilvl w:val="0"/>
+          <w:numId w:val="3"/>
+        </w:numPr>
         <w:spacing w:after="0"/>
         <w:rPr>
           <w:rFonts w:ascii="Times New Roman" w:hAnsi="Times New Roman" w:cs="Times New Roman"/>
@@ -889,9 +967,34 @@
           <w:lang w:val="en-US"/>
         </w:rPr>
       </w:pPr>
-    </w:p>
-    <w:p>
-      <w:pPr>
+      <w:r>
+        <w:rPr>
+          <w:rFonts w:ascii="Times New Roman" w:hAnsi="Times New Roman" w:cs="Times New Roman"/>
+          <w:b/>
+          <w:bCs/>
+          <w:sz w:val="24"/>
+          <w:szCs w:val="24"/>
+          <w:lang w:val="en-US"/>
+        </w:rPr>
+        <w:t xml:space="preserve">docker run -d &lt;image-name&gt; </w:t>
+      </w:r>
+      <w:r>
+        <w:rPr>
+          <w:rFonts w:ascii="Times New Roman" w:hAnsi="Times New Roman" w:cs="Times New Roman"/>
+          <w:sz w:val="24"/>
+          <w:szCs w:val="24"/>
+          <w:lang w:val="en-US"/>
+        </w:rPr>
+        <w:t>(running an image in detached mode)</w:t>
+      </w:r>
+    </w:p>
+    <w:p>
+      <w:pPr>
+        <w:pStyle w:val="ListParagraph"/>
+        <w:numPr>
+          <w:ilvl w:val="0"/>
+          <w:numId w:val="3"/>
+        </w:numPr>
         <w:spacing w:after="0"/>
         <w:rPr>
           <w:rFonts w:ascii="Times New Roman" w:hAnsi="Times New Roman" w:cs="Times New Roman"/>
@@ -911,7 +1014,191 @@
           <w:szCs w:val="24"/>
           <w:lang w:val="en-US"/>
         </w:rPr>
-        <w:t>Some important commands:</w:t>
+        <w:t>docker run -p&lt;port-of-host&gt;:&lt;container-port&gt; &lt;image-name&gt;</w:t>
+      </w:r>
+    </w:p>
+    <w:p>
+      <w:pPr>
+        <w:pStyle w:val="ListParagraph"/>
+        <w:numPr>
+          <w:ilvl w:val="0"/>
+          <w:numId w:val="3"/>
+        </w:numPr>
+        <w:spacing w:after="0"/>
+        <w:rPr>
+          <w:rFonts w:ascii="Times New Roman" w:hAnsi="Times New Roman" w:cs="Times New Roman"/>
+          <w:b/>
+          <w:bCs/>
+          <w:sz w:val="24"/>
+          <w:szCs w:val="24"/>
+          <w:lang w:val="en-US"/>
+        </w:rPr>
+      </w:pPr>
+      <w:r>
+        <w:rPr>
+          <w:rFonts w:ascii="Times New Roman" w:hAnsi="Times New Roman" w:cs="Times New Roman"/>
+          <w:b/>
+          <w:bCs/>
+          <w:sz w:val="24"/>
+          <w:szCs w:val="24"/>
+          <w:lang w:val="en-US"/>
+        </w:rPr>
+        <w:t xml:space="preserve">docker container prune </w:t>
+      </w:r>
+      <w:r>
+        <w:rPr>
+          <w:rFonts w:ascii="Times New Roman" w:hAnsi="Times New Roman" w:cs="Times New Roman"/>
+          <w:sz w:val="24"/>
+          <w:szCs w:val="24"/>
+          <w:lang w:val="en-US"/>
+        </w:rPr>
+        <w:t>(to delete all the containers)</w:t>
+      </w:r>
+    </w:p>
+    <w:p>
+      <w:pPr>
+        <w:pStyle w:val="ListParagraph"/>
+        <w:numPr>
+          <w:ilvl w:val="0"/>
+          <w:numId w:val="3"/>
+        </w:numPr>
+        <w:spacing w:after="0"/>
+        <w:rPr>
+          <w:rFonts w:ascii="Times New Roman" w:hAnsi="Times New Roman" w:cs="Times New Roman"/>
+          <w:b/>
+          <w:bCs/>
+          <w:sz w:val="24"/>
+          <w:szCs w:val="24"/>
+          <w:lang w:val="en-US"/>
+        </w:rPr>
+      </w:pPr>
+      <w:r>
+        <w:rPr>
+          <w:rFonts w:ascii="Times New Roman" w:hAnsi="Times New Roman" w:cs="Times New Roman"/>
+          <w:b/>
+          <w:bCs/>
+          <w:sz w:val="24"/>
+          <w:szCs w:val="24"/>
+          <w:lang w:val="en-US"/>
+        </w:rPr>
+        <w:t>docker run -d -p &lt;docker-port&gt;:&lt;application-port&gt; --name &lt;container-name-you-want&gt; &lt;image-name&gt;</w:t>
+      </w:r>
+    </w:p>
+    <w:p>
+      <w:pPr>
+        <w:pStyle w:val="ListParagraph"/>
+        <w:numPr>
+          <w:ilvl w:val="0"/>
+          <w:numId w:val="3"/>
+        </w:numPr>
+        <w:spacing w:after="0"/>
+        <w:rPr>
+          <w:rFonts w:ascii="Times New Roman" w:hAnsi="Times New Roman" w:cs="Times New Roman"/>
+          <w:b/>
+          <w:bCs/>
+          <w:sz w:val="24"/>
+          <w:szCs w:val="24"/>
+          <w:lang w:val="en-US"/>
+        </w:rPr>
+      </w:pPr>
+      <w:r>
+        <w:rPr>
+          <w:rFonts w:ascii="Times New Roman" w:hAnsi="Times New Roman" w:cs="Times New Roman"/>
+          <w:b/>
+          <w:bCs/>
+          <w:sz w:val="24"/>
+          <w:szCs w:val="24"/>
+          <w:lang w:val="en-US"/>
+        </w:rPr>
+        <w:t>docker build –no-cache -t &lt;im</w:t>
+      </w:r>
+      <w:r>
+        <w:rPr>
+          <w:rFonts w:ascii="Times New Roman" w:hAnsi="Times New Roman" w:cs="Times New Roman"/>
+          <w:b/>
+          <w:bCs/>
+          <w:sz w:val="24"/>
+          <w:szCs w:val="24"/>
+          <w:lang w:val="en-US"/>
+        </w:rPr>
+        <w:t>a</w:t>
+      </w:r>
+      <w:r>
+        <w:rPr>
+          <w:rFonts w:ascii="Times New Roman" w:hAnsi="Times New Roman" w:cs="Times New Roman"/>
+          <w:b/>
+          <w:bCs/>
+          <w:sz w:val="24"/>
+          <w:szCs w:val="24"/>
+          <w:lang w:val="en-US"/>
+        </w:rPr>
+        <w:t xml:space="preserve">ge-name&gt; . </w:t>
+      </w:r>
+      <w:r>
+        <w:rPr>
+          <w:rFonts w:ascii="Times New Roman" w:hAnsi="Times New Roman" w:cs="Times New Roman"/>
+          <w:sz w:val="24"/>
+          <w:szCs w:val="24"/>
+          <w:lang w:val="en-US"/>
+        </w:rPr>
+        <w:t>(not to consider cached layers)</w:t>
+      </w:r>
+    </w:p>
+    <w:p>
+      <w:pPr>
+        <w:spacing w:after="0"/>
+        <w:rPr>
+          <w:rFonts w:ascii="Times New Roman" w:hAnsi="Times New Roman" w:cs="Times New Roman"/>
+          <w:sz w:val="24"/>
+          <w:szCs w:val="24"/>
+          <w:lang w:val="en-US"/>
+        </w:rPr>
+      </w:pPr>
+    </w:p>
+    <w:p>
+      <w:pPr>
+        <w:spacing w:after="0"/>
+        <w:rPr>
+          <w:rFonts w:ascii="Times New Roman" w:hAnsi="Times New Roman" w:cs="Times New Roman"/>
+          <w:b/>
+          <w:bCs/>
+          <w:sz w:val="24"/>
+          <w:szCs w:val="24"/>
+          <w:lang w:val="en-US"/>
+        </w:rPr>
+      </w:pPr>
+      <w:r>
+        <w:rPr>
+          <w:rFonts w:ascii="Times New Roman" w:hAnsi="Times New Roman" w:cs="Times New Roman"/>
+          <w:b/>
+          <w:bCs/>
+          <w:sz w:val="24"/>
+          <w:szCs w:val="24"/>
+          <w:lang w:val="en-US"/>
+        </w:rPr>
+        <w:t>Some important commands</w:t>
+      </w:r>
+      <w:r>
+        <w:rPr>
+          <w:rFonts w:ascii="Times New Roman" w:hAnsi="Times New Roman" w:cs="Times New Roman"/>
+          <w:b/>
+          <w:bCs/>
+          <w:sz w:val="24"/>
+          <w:szCs w:val="24"/>
+          <w:lang w:val="en-US"/>
+        </w:rPr>
+        <w:t xml:space="preserve"> explained</w:t>
+      </w:r>
+      <w:r>
+        <w:rPr>
+          <w:rFonts w:ascii="Times New Roman" w:hAnsi="Times New Roman" w:cs="Times New Roman"/>
+          <w:b/>
+          <w:bCs/>
+          <w:sz w:val="24"/>
+          <w:szCs w:val="24"/>
+          <w:lang w:val="en-US"/>
+        </w:rPr>
+        <w:t>:</w:t>
       </w:r>
     </w:p>
     <w:p>
@@ -1438,6 +1725,518 @@
           <w:lang w:val="en-US"/>
         </w:rPr>
         <w:t>docker build -t &lt;application-name&gt;:&lt;version(1.0)&gt; .</w:t>
+      </w:r>
+    </w:p>
+    <w:p>
+      <w:pPr>
+        <w:shd w:val="clear" w:color="auto" w:fill="FFFFFF" w:themeFill="background1"/>
+        <w:spacing w:after="0"/>
+        <w:rPr>
+          <w:rFonts w:ascii="Times New Roman" w:hAnsi="Times New Roman" w:cs="Times New Roman"/>
+          <w:b/>
+          <w:bCs/>
+          <w:sz w:val="24"/>
+          <w:szCs w:val="24"/>
+          <w:lang w:val="en-US"/>
+        </w:rPr>
+      </w:pPr>
+    </w:p>
+    <w:p>
+      <w:pPr>
+        <w:shd w:val="clear" w:color="auto" w:fill="FFFFFF" w:themeFill="background1"/>
+        <w:spacing w:after="0" w:line="360" w:lineRule="auto"/>
+        <w:rPr>
+          <w:rFonts w:ascii="Times New Roman" w:hAnsi="Times New Roman" w:cs="Times New Roman"/>
+          <w:b/>
+          <w:bCs/>
+          <w:sz w:val="24"/>
+          <w:szCs w:val="24"/>
+          <w:lang w:val="en-US"/>
+        </w:rPr>
+      </w:pPr>
+      <w:r>
+        <w:rPr>
+          <w:rFonts w:ascii="Times New Roman" w:hAnsi="Times New Roman" w:cs="Times New Roman"/>
+          <w:b/>
+          <w:bCs/>
+          <w:sz w:val="24"/>
+          <w:szCs w:val="24"/>
+          <w:lang w:val="en-US"/>
+        </w:rPr>
+        <w:t>Debugging a Container:</w:t>
+      </w:r>
+    </w:p>
+    <w:p>
+      <w:pPr>
+        <w:pStyle w:val="ListParagraph"/>
+        <w:numPr>
+          <w:ilvl w:val="0"/>
+          <w:numId w:val="6"/>
+        </w:numPr>
+        <w:shd w:val="clear" w:color="auto" w:fill="FFFFFF" w:themeFill="background1"/>
+        <w:spacing w:after="0" w:line="360" w:lineRule="auto"/>
+        <w:rPr>
+          <w:rFonts w:ascii="Times New Roman" w:hAnsi="Times New Roman" w:cs="Times New Roman"/>
+          <w:b/>
+          <w:bCs/>
+          <w:sz w:val="24"/>
+          <w:szCs w:val="24"/>
+          <w:lang w:val="en-US"/>
+        </w:rPr>
+      </w:pPr>
+      <w:r>
+        <w:rPr>
+          <w:rFonts w:ascii="Times New Roman" w:hAnsi="Times New Roman" w:cs="Times New Roman"/>
+          <w:b/>
+          <w:bCs/>
+          <w:sz w:val="24"/>
+          <w:szCs w:val="24"/>
+          <w:lang w:val="en-US"/>
+        </w:rPr>
+        <w:t xml:space="preserve">docker logs &lt;container-id/name&gt; </w:t>
+      </w:r>
+      <w:r>
+        <w:rPr>
+          <w:rFonts w:ascii="Times New Roman" w:hAnsi="Times New Roman" w:cs="Times New Roman"/>
+          <w:sz w:val="24"/>
+          <w:szCs w:val="24"/>
+          <w:lang w:val="en-US"/>
+        </w:rPr>
+        <w:t>(to see the logs of the container)</w:t>
+      </w:r>
+    </w:p>
+    <w:p>
+      <w:pPr>
+        <w:pStyle w:val="ListParagraph"/>
+        <w:numPr>
+          <w:ilvl w:val="0"/>
+          <w:numId w:val="6"/>
+        </w:numPr>
+        <w:shd w:val="clear" w:color="auto" w:fill="FFFFFF" w:themeFill="background1"/>
+        <w:spacing w:after="0" w:line="360" w:lineRule="auto"/>
+        <w:rPr>
+          <w:rFonts w:ascii="Times New Roman" w:hAnsi="Times New Roman" w:cs="Times New Roman"/>
+          <w:b/>
+          <w:bCs/>
+          <w:sz w:val="24"/>
+          <w:szCs w:val="24"/>
+          <w:lang w:val="en-US"/>
+        </w:rPr>
+      </w:pPr>
+      <w:r>
+        <w:rPr>
+          <w:rFonts w:ascii="Times New Roman" w:hAnsi="Times New Roman" w:cs="Times New Roman"/>
+          <w:b/>
+          <w:bCs/>
+          <w:sz w:val="24"/>
+          <w:szCs w:val="24"/>
+          <w:lang w:val="en-US"/>
+        </w:rPr>
+        <w:t xml:space="preserve">docker run –name &lt;name-to-container&gt; &lt;image-name&gt; </w:t>
+      </w:r>
+      <w:r>
+        <w:rPr>
+          <w:rFonts w:ascii="Times New Roman" w:hAnsi="Times New Roman" w:cs="Times New Roman"/>
+          <w:sz w:val="24"/>
+          <w:szCs w:val="24"/>
+          <w:lang w:val="en-US"/>
+        </w:rPr>
+        <w:t>(creates and runs new container with mentioned name)</w:t>
+      </w:r>
+    </w:p>
+    <w:p>
+      <w:pPr>
+        <w:pStyle w:val="ListParagraph"/>
+        <w:numPr>
+          <w:ilvl w:val="0"/>
+          <w:numId w:val="6"/>
+        </w:numPr>
+        <w:shd w:val="clear" w:color="auto" w:fill="FFFFFF" w:themeFill="background1"/>
+        <w:spacing w:after="0" w:line="360" w:lineRule="auto"/>
+        <w:rPr>
+          <w:rFonts w:ascii="Times New Roman" w:hAnsi="Times New Roman" w:cs="Times New Roman"/>
+          <w:b/>
+          <w:bCs/>
+          <w:sz w:val="24"/>
+          <w:szCs w:val="24"/>
+          <w:lang w:val="en-US"/>
+        </w:rPr>
+      </w:pPr>
+      <w:r>
+        <w:rPr>
+          <w:rFonts w:ascii="Times New Roman" w:hAnsi="Times New Roman" w:cs="Times New Roman"/>
+          <w:b/>
+          <w:bCs/>
+          <w:sz w:val="24"/>
+          <w:szCs w:val="24"/>
+          <w:lang w:val="en-US"/>
+        </w:rPr>
+        <w:t xml:space="preserve">docker exec -it &lt;container-id/name&gt; /bin/bash </w:t>
+      </w:r>
+      <w:r>
+        <w:rPr>
+          <w:rFonts w:ascii="Times New Roman" w:hAnsi="Times New Roman" w:cs="Times New Roman"/>
+          <w:sz w:val="24"/>
+          <w:szCs w:val="24"/>
+          <w:lang w:val="en-US"/>
+        </w:rPr>
+        <w:t>(gives command line for the container to execute command on the container)</w:t>
+      </w:r>
+      <w:r>
+        <w:rPr>
+          <w:rFonts w:ascii="Times New Roman" w:hAnsi="Times New Roman" w:cs="Times New Roman"/>
+          <w:sz w:val="24"/>
+          <w:szCs w:val="24"/>
+          <w:lang w:val="en-US"/>
+        </w:rPr>
+        <w:t xml:space="preserve"> and </w:t>
+      </w:r>
+      <w:r>
+        <w:rPr>
+          <w:rFonts w:ascii="Times New Roman" w:hAnsi="Times New Roman" w:cs="Times New Roman"/>
+          <w:b/>
+          <w:bCs/>
+          <w:sz w:val="24"/>
+          <w:szCs w:val="24"/>
+          <w:lang w:val="en-US"/>
+        </w:rPr>
+        <w:t>exit</w:t>
+      </w:r>
+      <w:r>
+        <w:rPr>
+          <w:rFonts w:ascii="Times New Roman" w:hAnsi="Times New Roman" w:cs="Times New Roman"/>
+          <w:b/>
+          <w:bCs/>
+          <w:sz w:val="24"/>
+          <w:szCs w:val="24"/>
+          <w:lang w:val="en-US"/>
+        </w:rPr>
+        <w:t xml:space="preserve"> </w:t>
+      </w:r>
+      <w:r>
+        <w:rPr>
+          <w:rFonts w:ascii="Times New Roman" w:hAnsi="Times New Roman" w:cs="Times New Roman"/>
+          <w:sz w:val="24"/>
+          <w:szCs w:val="24"/>
+          <w:lang w:val="en-US"/>
+        </w:rPr>
+        <w:t>(to exit from the container terminal)</w:t>
+      </w:r>
+    </w:p>
+    <w:p>
+      <w:pPr>
+        <w:shd w:val="clear" w:color="auto" w:fill="FFFFFF" w:themeFill="background1"/>
+        <w:spacing w:after="0" w:line="360" w:lineRule="auto"/>
+        <w:rPr>
+          <w:rFonts w:ascii="Times New Roman" w:hAnsi="Times New Roman" w:cs="Times New Roman"/>
+          <w:sz w:val="24"/>
+          <w:szCs w:val="24"/>
+          <w:lang w:val="en-US"/>
+        </w:rPr>
+      </w:pPr>
+    </w:p>
+    <w:p>
+      <w:pPr>
+        <w:shd w:val="clear" w:color="auto" w:fill="FFFFFF" w:themeFill="background1"/>
+        <w:spacing w:after="0" w:line="360" w:lineRule="auto"/>
+        <w:rPr>
+          <w:rFonts w:ascii="Times New Roman" w:hAnsi="Times New Roman" w:cs="Times New Roman"/>
+          <w:b/>
+          <w:bCs/>
+          <w:sz w:val="24"/>
+          <w:szCs w:val="24"/>
+          <w:lang w:val="en-US"/>
+        </w:rPr>
+      </w:pPr>
+      <w:r>
+        <w:rPr>
+          <w:rFonts w:ascii="Times New Roman" w:hAnsi="Times New Roman" w:cs="Times New Roman"/>
+          <w:b/>
+          <w:bCs/>
+          <w:sz w:val="24"/>
+          <w:szCs w:val="24"/>
+          <w:lang w:val="en-US"/>
+        </w:rPr>
+        <w:t>Docker Network:</w:t>
+      </w:r>
+    </w:p>
+    <w:p>
+      <w:pPr>
+        <w:pStyle w:val="ListParagraph"/>
+        <w:numPr>
+          <w:ilvl w:val="0"/>
+          <w:numId w:val="7"/>
+        </w:numPr>
+        <w:shd w:val="clear" w:color="auto" w:fill="FFFFFF" w:themeFill="background1"/>
+        <w:spacing w:after="0" w:line="360" w:lineRule="auto"/>
+        <w:rPr>
+          <w:rFonts w:ascii="Times New Roman" w:hAnsi="Times New Roman" w:cs="Times New Roman"/>
+          <w:sz w:val="24"/>
+          <w:szCs w:val="24"/>
+          <w:lang w:val="en-US"/>
+        </w:rPr>
+      </w:pPr>
+      <w:r>
+        <w:rPr>
+          <w:rFonts w:ascii="Times New Roman" w:hAnsi="Times New Roman" w:cs="Times New Roman"/>
+          <w:sz w:val="24"/>
+          <w:szCs w:val="24"/>
+          <w:lang w:val="en-US"/>
+        </w:rPr>
+        <w:t>Docker creates its isolated docker network where the containers are running in.</w:t>
+      </w:r>
+    </w:p>
+    <w:p>
+      <w:pPr>
+        <w:pStyle w:val="ListParagraph"/>
+        <w:numPr>
+          <w:ilvl w:val="0"/>
+          <w:numId w:val="7"/>
+        </w:numPr>
+        <w:shd w:val="clear" w:color="auto" w:fill="FFFFFF" w:themeFill="background1"/>
+        <w:spacing w:after="0" w:line="360" w:lineRule="auto"/>
+        <w:rPr>
+          <w:rFonts w:ascii="Times New Roman" w:hAnsi="Times New Roman" w:cs="Times New Roman"/>
+          <w:sz w:val="24"/>
+          <w:szCs w:val="24"/>
+          <w:lang w:val="en-US"/>
+        </w:rPr>
+      </w:pPr>
+      <w:r>
+        <w:rPr>
+          <w:rFonts w:ascii="Times New Roman" w:hAnsi="Times New Roman" w:cs="Times New Roman"/>
+          <w:sz w:val="24"/>
+          <w:szCs w:val="24"/>
+          <w:lang w:val="en-US"/>
+        </w:rPr>
+        <w:t>When two containers are deployed in the same docker network, they can communicate to each other using just container names.</w:t>
+      </w:r>
+    </w:p>
+    <w:p>
+      <w:pPr>
+        <w:pStyle w:val="ListParagraph"/>
+        <w:numPr>
+          <w:ilvl w:val="0"/>
+          <w:numId w:val="7"/>
+        </w:numPr>
+        <w:shd w:val="clear" w:color="auto" w:fill="FFFFFF" w:themeFill="background1"/>
+        <w:spacing w:after="0" w:line="360" w:lineRule="auto"/>
+        <w:rPr>
+          <w:rFonts w:ascii="Times New Roman" w:hAnsi="Times New Roman" w:cs="Times New Roman"/>
+          <w:sz w:val="24"/>
+          <w:szCs w:val="24"/>
+          <w:lang w:val="en-US"/>
+        </w:rPr>
+      </w:pPr>
+      <w:r>
+        <w:rPr>
+          <w:rFonts w:ascii="Times New Roman" w:hAnsi="Times New Roman" w:cs="Times New Roman"/>
+          <w:sz w:val="24"/>
+          <w:szCs w:val="24"/>
+          <w:lang w:val="en-US"/>
+        </w:rPr>
+        <w:t xml:space="preserve">The application that run outside the docker network is going to connect to the containers on docker network from the host using </w:t>
+      </w:r>
+      <w:r>
+        <w:rPr>
+          <w:rFonts w:ascii="Times New Roman" w:hAnsi="Times New Roman" w:cs="Times New Roman"/>
+          <w:b/>
+          <w:bCs/>
+          <w:sz w:val="24"/>
+          <w:szCs w:val="24"/>
+          <w:lang w:val="en-US"/>
+        </w:rPr>
+        <w:t>localhost:&lt;port-number&gt;</w:t>
+      </w:r>
+    </w:p>
+    <w:p>
+      <w:pPr>
+        <w:pStyle w:val="ListParagraph"/>
+        <w:numPr>
+          <w:ilvl w:val="0"/>
+          <w:numId w:val="7"/>
+        </w:numPr>
+        <w:shd w:val="clear" w:color="auto" w:fill="FFFFFF" w:themeFill="background1"/>
+        <w:spacing w:after="0" w:line="360" w:lineRule="auto"/>
+        <w:rPr>
+          <w:rFonts w:ascii="Times New Roman" w:hAnsi="Times New Roman" w:cs="Times New Roman"/>
+          <w:sz w:val="24"/>
+          <w:szCs w:val="24"/>
+          <w:lang w:val="en-US"/>
+        </w:rPr>
+      </w:pPr>
+      <w:r>
+        <w:rPr>
+          <w:rFonts w:ascii="Times New Roman" w:hAnsi="Times New Roman" w:cs="Times New Roman"/>
+          <w:sz w:val="24"/>
+          <w:szCs w:val="24"/>
+          <w:lang w:val="en-US"/>
+        </w:rPr>
+        <w:lastRenderedPageBreak/>
+        <w:t xml:space="preserve">Command&gt; </w:t>
+      </w:r>
+      <w:r>
+        <w:rPr>
+          <w:rFonts w:ascii="Times New Roman" w:hAnsi="Times New Roman" w:cs="Times New Roman"/>
+          <w:b/>
+          <w:bCs/>
+          <w:sz w:val="24"/>
+          <w:szCs w:val="24"/>
+          <w:lang w:val="en-US"/>
+        </w:rPr>
+        <w:t>docker network ls</w:t>
+      </w:r>
+      <w:r>
+        <w:rPr>
+          <w:rFonts w:ascii="Times New Roman" w:hAnsi="Times New Roman" w:cs="Times New Roman"/>
+          <w:sz w:val="24"/>
+          <w:szCs w:val="24"/>
+          <w:lang w:val="en-US"/>
+        </w:rPr>
+        <w:t xml:space="preserve"> - gives the list of docker networks.</w:t>
+      </w:r>
+    </w:p>
+    <w:p>
+      <w:pPr>
+        <w:pStyle w:val="ListParagraph"/>
+        <w:numPr>
+          <w:ilvl w:val="0"/>
+          <w:numId w:val="7"/>
+        </w:numPr>
+        <w:shd w:val="clear" w:color="auto" w:fill="FFFFFF" w:themeFill="background1"/>
+        <w:spacing w:after="0" w:line="360" w:lineRule="auto"/>
+        <w:rPr>
+          <w:rFonts w:ascii="Times New Roman" w:hAnsi="Times New Roman" w:cs="Times New Roman"/>
+          <w:sz w:val="24"/>
+          <w:szCs w:val="24"/>
+          <w:lang w:val="en-US"/>
+        </w:rPr>
+      </w:pPr>
+      <w:r>
+        <w:rPr>
+          <w:rFonts w:ascii="Times New Roman" w:hAnsi="Times New Roman" w:cs="Times New Roman"/>
+          <w:sz w:val="24"/>
+          <w:szCs w:val="24"/>
+          <w:lang w:val="en-US"/>
+        </w:rPr>
+        <w:t xml:space="preserve">Command&gt; </w:t>
+      </w:r>
+      <w:r>
+        <w:rPr>
+          <w:rFonts w:ascii="Times New Roman" w:hAnsi="Times New Roman" w:cs="Times New Roman"/>
+          <w:b/>
+          <w:bCs/>
+          <w:sz w:val="24"/>
+          <w:szCs w:val="24"/>
+          <w:lang w:val="en-US"/>
+        </w:rPr>
+        <w:t>docker network create &lt;network-name&gt;</w:t>
+      </w:r>
+      <w:r>
+        <w:rPr>
+          <w:rFonts w:ascii="Times New Roman" w:hAnsi="Times New Roman" w:cs="Times New Roman"/>
+          <w:sz w:val="24"/>
+          <w:szCs w:val="24"/>
+          <w:lang w:val="en-US"/>
+        </w:rPr>
+        <w:t xml:space="preserve"> - helps to create a user required docker network.</w:t>
+      </w:r>
+    </w:p>
+    <w:p>
+      <w:pPr>
+        <w:shd w:val="clear" w:color="auto" w:fill="FFFFFF" w:themeFill="background1"/>
+        <w:spacing w:after="0" w:line="360" w:lineRule="auto"/>
+        <w:rPr>
+          <w:rFonts w:ascii="Times New Roman" w:hAnsi="Times New Roman" w:cs="Times New Roman"/>
+          <w:sz w:val="24"/>
+          <w:szCs w:val="24"/>
+          <w:lang w:val="en-US"/>
+        </w:rPr>
+      </w:pPr>
+    </w:p>
+    <w:p>
+      <w:pPr>
+        <w:shd w:val="clear" w:color="auto" w:fill="FFFFFF" w:themeFill="background1"/>
+        <w:spacing w:after="0" w:line="360" w:lineRule="auto"/>
+        <w:rPr>
+          <w:rFonts w:ascii="Times New Roman" w:hAnsi="Times New Roman" w:cs="Times New Roman"/>
+          <w:sz w:val="24"/>
+          <w:szCs w:val="24"/>
+          <w:lang w:val="en-US"/>
+        </w:rPr>
+      </w:pPr>
+      <w:r>
+        <w:rPr>
+          <w:rFonts w:ascii="Times New Roman" w:hAnsi="Times New Roman" w:cs="Times New Roman"/>
+          <w:b/>
+          <w:bCs/>
+          <w:sz w:val="24"/>
+          <w:szCs w:val="24"/>
+          <w:lang w:val="en-US"/>
+        </w:rPr>
+        <w:t>Note: Commands to provide privileges to databases</w:t>
+      </w:r>
+      <w:r>
+        <w:rPr>
+          <w:rFonts w:ascii="Times New Roman" w:hAnsi="Times New Roman" w:cs="Times New Roman"/>
+          <w:b/>
+          <w:bCs/>
+          <w:sz w:val="24"/>
+          <w:szCs w:val="24"/>
+          <w:lang w:val="en-US"/>
+        </w:rPr>
+        <w:br/>
+      </w:r>
+      <w:r>
+        <w:rPr>
+          <w:rFonts w:ascii="Times New Roman" w:hAnsi="Times New Roman" w:cs="Times New Roman"/>
+          <w:sz w:val="24"/>
+          <w:szCs w:val="24"/>
+          <w:lang w:val="en-US"/>
+        </w:rPr>
+        <w:t>CREATE USER 'your_username'@'host.docker.internal' IDENTIFIED BY 'your_password';</w:t>
+      </w:r>
+    </w:p>
+    <w:p>
+      <w:pPr>
+        <w:shd w:val="clear" w:color="auto" w:fill="FFFFFF" w:themeFill="background1"/>
+        <w:spacing w:after="0" w:line="360" w:lineRule="auto"/>
+        <w:rPr>
+          <w:rFonts w:ascii="Times New Roman" w:hAnsi="Times New Roman" w:cs="Times New Roman"/>
+          <w:sz w:val="24"/>
+          <w:szCs w:val="24"/>
+          <w:lang w:val="en-US"/>
+        </w:rPr>
+      </w:pPr>
+      <w:r>
+        <w:rPr>
+          <w:rFonts w:ascii="Times New Roman" w:hAnsi="Times New Roman" w:cs="Times New Roman"/>
+          <w:sz w:val="24"/>
+          <w:szCs w:val="24"/>
+          <w:lang w:val="en-US"/>
+        </w:rPr>
+        <w:t>GRANT ALL PRIVILEGES ON your_database.* TO 'your_username'@'host.docker.internal';</w:t>
+      </w:r>
+    </w:p>
+    <w:p>
+      <w:pPr>
+        <w:shd w:val="clear" w:color="auto" w:fill="FFFFFF" w:themeFill="background1"/>
+        <w:spacing w:after="0" w:line="360" w:lineRule="auto"/>
+        <w:rPr>
+          <w:rFonts w:ascii="Times New Roman" w:hAnsi="Times New Roman" w:cs="Times New Roman"/>
+          <w:sz w:val="24"/>
+          <w:szCs w:val="24"/>
+          <w:lang w:val="en-US"/>
+        </w:rPr>
+      </w:pPr>
+      <w:r>
+        <w:rPr>
+          <w:rFonts w:ascii="Times New Roman" w:hAnsi="Times New Roman" w:cs="Times New Roman"/>
+          <w:sz w:val="24"/>
+          <w:szCs w:val="24"/>
+          <w:lang w:val="en-US"/>
+        </w:rPr>
+        <w:t>FLUSH PRIVILEGES;</w:t>
       </w:r>
     </w:p>
     <w:sectPr>
@@ -1572,6 +2371,232 @@
     </w:lvl>
   </w:abstractNum>
   <w:abstractNum w:abstractNumId="1" w15:restartNumberingAfterBreak="0">
+    <w:nsid w:val="20E479BC"/>
+    <w:multiLevelType w:val="hybridMultilevel"/>
+    <w:tmpl w:val="0A6AFBDC"/>
+    <w:lvl w:ilvl="0" w:tplc="40090001">
+      <w:start w:val="1"/>
+      <w:numFmt w:val="bullet"/>
+      <w:lvlText w:val=""/>
+      <w:lvlJc w:val="left"/>
+      <w:pPr>
+        <w:ind w:left="360" w:hanging="360"/>
+      </w:pPr>
+      <w:rPr>
+        <w:rFonts w:ascii="Symbol" w:hAnsi="Symbol" w:hint="default"/>
+      </w:rPr>
+    </w:lvl>
+    <w:lvl w:ilvl="1" w:tplc="40090003" w:tentative="1">
+      <w:start w:val="1"/>
+      <w:numFmt w:val="bullet"/>
+      <w:lvlText w:val="o"/>
+      <w:lvlJc w:val="left"/>
+      <w:pPr>
+        <w:ind w:left="1080" w:hanging="360"/>
+      </w:pPr>
+      <w:rPr>
+        <w:rFonts w:ascii="Courier New" w:hAnsi="Courier New" w:cs="Courier New" w:hint="default"/>
+      </w:rPr>
+    </w:lvl>
+    <w:lvl w:ilvl="2" w:tplc="40090005" w:tentative="1">
+      <w:start w:val="1"/>
+      <w:numFmt w:val="bullet"/>
+      <w:lvlText w:val=""/>
+      <w:lvlJc w:val="left"/>
+      <w:pPr>
+        <w:ind w:left="1800" w:hanging="360"/>
+      </w:pPr>
+      <w:rPr>
+        <w:rFonts w:ascii="Wingdings" w:hAnsi="Wingdings" w:hint="default"/>
+      </w:rPr>
+    </w:lvl>
+    <w:lvl w:ilvl="3" w:tplc="40090001" w:tentative="1">
+      <w:start w:val="1"/>
+      <w:numFmt w:val="bullet"/>
+      <w:lvlText w:val=""/>
+      <w:lvlJc w:val="left"/>
+      <w:pPr>
+        <w:ind w:left="2520" w:hanging="360"/>
+      </w:pPr>
+      <w:rPr>
+        <w:rFonts w:ascii="Symbol" w:hAnsi="Symbol" w:hint="default"/>
+      </w:rPr>
+    </w:lvl>
+    <w:lvl w:ilvl="4" w:tplc="40090003" w:tentative="1">
+      <w:start w:val="1"/>
+      <w:numFmt w:val="bullet"/>
+      <w:lvlText w:val="o"/>
+      <w:lvlJc w:val="left"/>
+      <w:pPr>
+        <w:ind w:left="3240" w:hanging="360"/>
+      </w:pPr>
+      <w:rPr>
+        <w:rFonts w:ascii="Courier New" w:hAnsi="Courier New" w:cs="Courier New" w:hint="default"/>
+      </w:rPr>
+    </w:lvl>
+    <w:lvl w:ilvl="5" w:tplc="40090005" w:tentative="1">
+      <w:start w:val="1"/>
+      <w:numFmt w:val="bullet"/>
+      <w:lvlText w:val=""/>
+      <w:lvlJc w:val="left"/>
+      <w:pPr>
+        <w:ind w:left="3960" w:hanging="360"/>
+      </w:pPr>
+      <w:rPr>
+        <w:rFonts w:ascii="Wingdings" w:hAnsi="Wingdings" w:hint="default"/>
+      </w:rPr>
+    </w:lvl>
+    <w:lvl w:ilvl="6" w:tplc="40090001" w:tentative="1">
+      <w:start w:val="1"/>
+      <w:numFmt w:val="bullet"/>
+      <w:lvlText w:val=""/>
+      <w:lvlJc w:val="left"/>
+      <w:pPr>
+        <w:ind w:left="4680" w:hanging="360"/>
+      </w:pPr>
+      <w:rPr>
+        <w:rFonts w:ascii="Symbol" w:hAnsi="Symbol" w:hint="default"/>
+      </w:rPr>
+    </w:lvl>
+    <w:lvl w:ilvl="7" w:tplc="40090003" w:tentative="1">
+      <w:start w:val="1"/>
+      <w:numFmt w:val="bullet"/>
+      <w:lvlText w:val="o"/>
+      <w:lvlJc w:val="left"/>
+      <w:pPr>
+        <w:ind w:left="5400" w:hanging="360"/>
+      </w:pPr>
+      <w:rPr>
+        <w:rFonts w:ascii="Courier New" w:hAnsi="Courier New" w:cs="Courier New" w:hint="default"/>
+      </w:rPr>
+    </w:lvl>
+    <w:lvl w:ilvl="8" w:tplc="40090005" w:tentative="1">
+      <w:start w:val="1"/>
+      <w:numFmt w:val="bullet"/>
+      <w:lvlText w:val=""/>
+      <w:lvlJc w:val="left"/>
+      <w:pPr>
+        <w:ind w:left="6120" w:hanging="360"/>
+      </w:pPr>
+      <w:rPr>
+        <w:rFonts w:ascii="Wingdings" w:hAnsi="Wingdings" w:hint="default"/>
+      </w:rPr>
+    </w:lvl>
+  </w:abstractNum>
+  <w:abstractNum w:abstractNumId="2" w15:restartNumberingAfterBreak="0">
+    <w:nsid w:val="3D970E47"/>
+    <w:multiLevelType w:val="hybridMultilevel"/>
+    <w:tmpl w:val="F1FA8DF0"/>
+    <w:lvl w:ilvl="0" w:tplc="40090001">
+      <w:start w:val="1"/>
+      <w:numFmt w:val="bullet"/>
+      <w:lvlText w:val=""/>
+      <w:lvlJc w:val="left"/>
+      <w:pPr>
+        <w:ind w:left="360" w:hanging="360"/>
+      </w:pPr>
+      <w:rPr>
+        <w:rFonts w:ascii="Symbol" w:hAnsi="Symbol" w:hint="default"/>
+      </w:rPr>
+    </w:lvl>
+    <w:lvl w:ilvl="1" w:tplc="40090003" w:tentative="1">
+      <w:start w:val="1"/>
+      <w:numFmt w:val="bullet"/>
+      <w:lvlText w:val="o"/>
+      <w:lvlJc w:val="left"/>
+      <w:pPr>
+        <w:ind w:left="1080" w:hanging="360"/>
+      </w:pPr>
+      <w:rPr>
+        <w:rFonts w:ascii="Courier New" w:hAnsi="Courier New" w:cs="Courier New" w:hint="default"/>
+      </w:rPr>
+    </w:lvl>
+    <w:lvl w:ilvl="2" w:tplc="40090005" w:tentative="1">
+      <w:start w:val="1"/>
+      <w:numFmt w:val="bullet"/>
+      <w:lvlText w:val=""/>
+      <w:lvlJc w:val="left"/>
+      <w:pPr>
+        <w:ind w:left="1800" w:hanging="360"/>
+      </w:pPr>
+      <w:rPr>
+        <w:rFonts w:ascii="Wingdings" w:hAnsi="Wingdings" w:hint="default"/>
+      </w:rPr>
+    </w:lvl>
+    <w:lvl w:ilvl="3" w:tplc="40090001" w:tentative="1">
+      <w:start w:val="1"/>
+      <w:numFmt w:val="bullet"/>
+      <w:lvlText w:val=""/>
+      <w:lvlJc w:val="left"/>
+      <w:pPr>
+        <w:ind w:left="2520" w:hanging="360"/>
+      </w:pPr>
+      <w:rPr>
+        <w:rFonts w:ascii="Symbol" w:hAnsi="Symbol" w:hint="default"/>
+      </w:rPr>
+    </w:lvl>
+    <w:lvl w:ilvl="4" w:tplc="40090003" w:tentative="1">
+      <w:start w:val="1"/>
+      <w:numFmt w:val="bullet"/>
+      <w:lvlText w:val="o"/>
+      <w:lvlJc w:val="left"/>
+      <w:pPr>
+        <w:ind w:left="3240" w:hanging="360"/>
+      </w:pPr>
+      <w:rPr>
+        <w:rFonts w:ascii="Courier New" w:hAnsi="Courier New" w:cs="Courier New" w:hint="default"/>
+      </w:rPr>
+    </w:lvl>
+    <w:lvl w:ilvl="5" w:tplc="40090005" w:tentative="1">
+      <w:start w:val="1"/>
+      <w:numFmt w:val="bullet"/>
+      <w:lvlText w:val=""/>
+      <w:lvlJc w:val="left"/>
+      <w:pPr>
+        <w:ind w:left="3960" w:hanging="360"/>
+      </w:pPr>
+      <w:rPr>
+        <w:rFonts w:ascii="Wingdings" w:hAnsi="Wingdings" w:hint="default"/>
+      </w:rPr>
+    </w:lvl>
+    <w:lvl w:ilvl="6" w:tplc="40090001" w:tentative="1">
+      <w:start w:val="1"/>
+      <w:numFmt w:val="bullet"/>
+      <w:lvlText w:val=""/>
+      <w:lvlJc w:val="left"/>
+      <w:pPr>
+        <w:ind w:left="4680" w:hanging="360"/>
+      </w:pPr>
+      <w:rPr>
+        <w:rFonts w:ascii="Symbol" w:hAnsi="Symbol" w:hint="default"/>
+      </w:rPr>
+    </w:lvl>
+    <w:lvl w:ilvl="7" w:tplc="40090003" w:tentative="1">
+      <w:start w:val="1"/>
+      <w:numFmt w:val="bullet"/>
+      <w:lvlText w:val="o"/>
+      <w:lvlJc w:val="left"/>
+      <w:pPr>
+        <w:ind w:left="5400" w:hanging="360"/>
+      </w:pPr>
+      <w:rPr>
+        <w:rFonts w:ascii="Courier New" w:hAnsi="Courier New" w:cs="Courier New" w:hint="default"/>
+      </w:rPr>
+    </w:lvl>
+    <w:lvl w:ilvl="8" w:tplc="40090005" w:tentative="1">
+      <w:start w:val="1"/>
+      <w:numFmt w:val="bullet"/>
+      <w:lvlText w:val=""/>
+      <w:lvlJc w:val="left"/>
+      <w:pPr>
+        <w:ind w:left="6120" w:hanging="360"/>
+      </w:pPr>
+      <w:rPr>
+        <w:rFonts w:ascii="Wingdings" w:hAnsi="Wingdings" w:hint="default"/>
+      </w:rPr>
+    </w:lvl>
+  </w:abstractNum>
+  <w:abstractNum w:abstractNumId="3" w15:restartNumberingAfterBreak="0">
     <w:nsid w:val="3FBD074B"/>
     <w:multiLevelType w:val="hybridMultilevel"/>
     <w:tmpl w:val="0414C7D4"/>
@@ -1684,7 +2709,7 @@
       </w:rPr>
     </w:lvl>
   </w:abstractNum>
-  <w:abstractNum w:abstractNumId="2" w15:restartNumberingAfterBreak="0">
+  <w:abstractNum w:abstractNumId="4" w15:restartNumberingAfterBreak="0">
     <w:nsid w:val="52514511"/>
     <w:multiLevelType w:val="hybridMultilevel"/>
     <w:tmpl w:val="DE8431DE"/>
@@ -1797,7 +2822,7 @@
       </w:rPr>
     </w:lvl>
   </w:abstractNum>
-  <w:abstractNum w:abstractNumId="3" w15:restartNumberingAfterBreak="0">
+  <w:abstractNum w:abstractNumId="5" w15:restartNumberingAfterBreak="0">
     <w:nsid w:val="57E23C9C"/>
     <w:multiLevelType w:val="hybridMultilevel"/>
     <w:tmpl w:val="77D82A20"/>
@@ -1910,7 +2935,7 @@
       </w:rPr>
     </w:lvl>
   </w:abstractNum>
-  <w:abstractNum w:abstractNumId="4" w15:restartNumberingAfterBreak="0">
+  <w:abstractNum w:abstractNumId="6" w15:restartNumberingAfterBreak="0">
     <w:nsid w:val="58904238"/>
     <w:multiLevelType w:val="hybridMultilevel"/>
     <w:tmpl w:val="5B2620E6"/>
@@ -2024,19 +3049,25 @@
     </w:lvl>
   </w:abstractNum>
   <w:num w:numId="1" w16cid:durableId="1167669820">
-    <w:abstractNumId w:val="3"/>
+    <w:abstractNumId w:val="5"/>
   </w:num>
   <w:num w:numId="2" w16cid:durableId="397095440">
-    <w:abstractNumId w:val="4"/>
+    <w:abstractNumId w:val="6"/>
   </w:num>
   <w:num w:numId="3" w16cid:durableId="1223567772">
     <w:abstractNumId w:val="0"/>
   </w:num>
   <w:num w:numId="4" w16cid:durableId="65955224">
-    <w:abstractNumId w:val="1"/>
+    <w:abstractNumId w:val="3"/>
   </w:num>
   <w:num w:numId="5" w16cid:durableId="586305799">
+    <w:abstractNumId w:val="4"/>
+  </w:num>
+  <w:num w:numId="6" w16cid:durableId="1820724429">
     <w:abstractNumId w:val="2"/>
+  </w:num>
+  <w:num w:numId="7" w16cid:durableId="1540625729">
+    <w:abstractNumId w:val="1"/>
   </w:num>
 </w:numbering>
 </file>

</xml_diff>